<commit_message>
Adición de las solicitudes de cambio a la rama principal
</commit_message>
<xml_diff>
--- a/Documentos/PlGeCa.docx
+++ b/Documentos/PlGeCa.docx
@@ -1074,25 +1074,7 @@
                 <w:b/>
                 <w:noProof/>
               </w:rPr>
-              <w:t>Fases del Pr</w:t>
-            </w:r>
-            <w:r>
-              <w:rPr>
-                <w:rStyle w:val="Hipervnculo"/>
-                <w:rFonts w:ascii="Questrial" w:hAnsi="Questrial"/>
-                <w:b/>
-                <w:noProof/>
-              </w:rPr>
-              <w:t>o</w:t>
-            </w:r>
-            <w:r>
-              <w:rPr>
-                <w:rStyle w:val="Hipervnculo"/>
-                <w:rFonts w:ascii="Questrial" w:hAnsi="Questrial"/>
-                <w:b/>
-                <w:noProof/>
-              </w:rPr>
-              <w:t>ceso</w:t>
+              <w:t>Fases del Proceso</w:t>
             </w:r>
             <w:r>
               <w:rPr>
@@ -6883,7 +6865,15 @@
                 <w:sz w:val="20"/>
                 <w:szCs w:val="24"/>
               </w:rPr>
-              <w:t>Propuesta</w:t>
+              <w:t>Pos</w:t>
+            </w:r>
+            <w:r>
+              <w:rPr>
+                <w:rFonts w:ascii="Calibri" w:eastAsia="Questrial" w:hAnsi="Calibri" w:cs="Calibri"/>
+                <w:sz w:val="20"/>
+                <w:szCs w:val="24"/>
+              </w:rPr>
+              <w:t>puesta</w:t>
             </w:r>
           </w:p>
         </w:tc>
@@ -7053,7 +7043,17 @@
                 <w:sz w:val="20"/>
                 <w:szCs w:val="24"/>
               </w:rPr>
-              <w:t>No hay datos suficientes para confirmar la validez de una solicitud de cambio. Se le notificará al usuario que se debe proporcionar más datos.</w:t>
+              <w:t>No hay datos suficientes para confirmar la validez d</w:t>
+            </w:r>
+            <w:bookmarkStart w:id="6" w:name="_GoBack"/>
+            <w:bookmarkEnd w:id="6"/>
+            <w:r>
+              <w:rPr>
+                <w:rFonts w:ascii="Calibri" w:eastAsia="Questrial" w:hAnsi="Calibri" w:cs="Calibri"/>
+                <w:sz w:val="20"/>
+                <w:szCs w:val="24"/>
+              </w:rPr>
+              <w:t>e una solicitud de cambio. Se le notificará al usuario que se debe proporcionar más datos.</w:t>
             </w:r>
           </w:p>
         </w:tc>
@@ -7351,7 +7351,7 @@
           <w:szCs w:val="24"/>
         </w:rPr>
       </w:pPr>
-      <w:bookmarkStart w:id="6" w:name="_Toc516224312"/>
+      <w:bookmarkStart w:id="7" w:name="_Toc516224312"/>
       <w:r>
         <w:rPr>
           <w:rFonts w:ascii="Questrial" w:hAnsi="Questrial"/>
@@ -7363,7 +7363,7 @@
         <w:lastRenderedPageBreak/>
         <w:t>Cuadro de Clasificación de los Cambios</w:t>
       </w:r>
-      <w:bookmarkEnd w:id="6"/>
+      <w:bookmarkEnd w:id="7"/>
       <w:r>
         <w:rPr>
           <w:rFonts w:ascii="Questrial" w:hAnsi="Questrial"/>
@@ -7832,8 +7832,8 @@
           <w:szCs w:val="24"/>
         </w:rPr>
       </w:pPr>
-      <w:bookmarkStart w:id="7" w:name="_5uvubuduns2t" w:colFirst="0" w:colLast="0"/>
-      <w:bookmarkEnd w:id="7"/>
+      <w:bookmarkStart w:id="8" w:name="_5uvubuduns2t" w:colFirst="0" w:colLast="0"/>
+      <w:bookmarkEnd w:id="8"/>
     </w:p>
     <w:p>
       <w:pPr>
@@ -7844,8 +7844,8 @@
           <w:szCs w:val="24"/>
         </w:rPr>
       </w:pPr>
-      <w:bookmarkStart w:id="8" w:name="_9onu2kmp9ga" w:colFirst="0" w:colLast="0"/>
-      <w:bookmarkEnd w:id="8"/>
+      <w:bookmarkStart w:id="9" w:name="_9onu2kmp9ga" w:colFirst="0" w:colLast="0"/>
+      <w:bookmarkEnd w:id="9"/>
       <w:r>
         <w:rPr>
           <w:rFonts w:ascii="Questrial" w:hAnsi="Questrial"/>
@@ -8239,7 +8239,7 @@
           <w:szCs w:val="24"/>
         </w:rPr>
       </w:pPr>
-      <w:bookmarkStart w:id="9" w:name="_Toc516224313"/>
+      <w:bookmarkStart w:id="10" w:name="_Toc516224313"/>
       <w:r>
         <w:rPr>
           <w:rFonts w:ascii="Questrial" w:hAnsi="Questrial"/>
@@ -8251,7 +8251,7 @@
         <w:lastRenderedPageBreak/>
         <w:t>Prioridad de Cambios</w:t>
       </w:r>
-      <w:bookmarkEnd w:id="9"/>
+      <w:bookmarkEnd w:id="10"/>
       <w:r>
         <w:rPr>
           <w:rFonts w:ascii="Questrial" w:hAnsi="Questrial"/>
@@ -9866,9 +9866,7 @@
           <w:szCs w:val="24"/>
         </w:rPr>
       </w:pPr>
-      <w:bookmarkStart w:id="10" w:name="_Toc516224314"/>
-      <w:bookmarkStart w:id="11" w:name="_GoBack"/>
-      <w:bookmarkEnd w:id="11"/>
+      <w:bookmarkStart w:id="11" w:name="_Toc516224314"/>
       <w:r>
         <w:rPr>
           <w:rFonts w:ascii="Questrial" w:hAnsi="Questrial"/>
@@ -9890,7 +9888,7 @@
         </w:rPr>
         <w:t xml:space="preserve"> del Proceso</w:t>
       </w:r>
-      <w:bookmarkEnd w:id="10"/>
+      <w:bookmarkEnd w:id="11"/>
     </w:p>
     <w:p/>
     <w:p>
@@ -13567,7 +13565,7 @@
             <w:noProof/>
             <w:lang w:val="es-ES"/>
           </w:rPr>
-          <w:t>10</w:t>
+          <w:t>18</w:t>
         </w:r>
         <w:r>
           <w:fldChar w:fldCharType="end"/>
@@ -18637,7 +18635,7 @@
 </file>
 
 <file path=customXml/itemProps1.xml><?xml version="1.0" encoding="utf-8"?>
-<ds:datastoreItem xmlns:ds="http://schemas.openxmlformats.org/officeDocument/2006/customXml" ds:itemID="{D5EBBE80-A696-4D12-A19C-127E50ECD1CB}">
+<ds:datastoreItem xmlns:ds="http://schemas.openxmlformats.org/officeDocument/2006/customXml" ds:itemID="{44B24990-1EE0-42D0-9834-32FF45C3E917}">
   <ds:schemaRefs>
     <ds:schemaRef ds:uri="http://schemas.openxmlformats.org/officeDocument/2006/bibliography"/>
   </ds:schemaRefs>

</xml_diff>